<commit_message>
update 3gpp 141-1 added GDB, 3gpp 104
</commit_message>
<xml_diff>
--- a/Temp/38141-1-f30(analysis).docx
+++ b/Temp/38141-1-f30(analysis).docx
@@ -42929,15 +42929,7 @@
           <w:bCs/>
           <w:lang w:eastAsia="ko-KR"/>
         </w:rPr>
-        <w:t xml:space="preserve">Table 4.6-1 </w:t>
-      </w:r>
-      <w:r>
-        <w:rPr>
-          <w:b/>
-          <w:bCs/>
-          <w:lang w:eastAsia="ko-KR"/>
-        </w:rPr>
-        <w:t>Manufacturer declarations for BS type 1-C and BS type 1-H conducted test requirements</w:t>
+        <w:t>Table 4.6-1 Manufacturer declarations for BS type 1-C and BS type 1-H conducted test requirements</w:t>
       </w:r>
     </w:p>
     <w:tbl>
@@ -46421,6 +46413,14 @@
                 <w:lang w:eastAsia="ko-KR"/>
               </w:rPr>
             </w:pPr>
+            <w:r>
+              <w:rPr>
+                <w:sz w:val="18"/>
+                <w:szCs w:val="18"/>
+                <w:lang w:eastAsia="ko-KR"/>
+              </w:rPr>
+              <w:t>Maximum supported power difference between carriers is different operating bands</w:t>
+            </w:r>
           </w:p>
         </w:tc>
         <w:tc>
@@ -46435,6 +46435,14 @@
                 <w:lang w:eastAsia="ko-KR"/>
               </w:rPr>
             </w:pPr>
+            <w:r>
+              <w:rPr>
+                <w:sz w:val="18"/>
+                <w:szCs w:val="18"/>
+                <w:lang w:eastAsia="ko-KR"/>
+              </w:rPr>
+              <w:t>Supported power difference between any two carriers in any two different supported operating bands. Declared per supported operating band combination, per multi-band connector.</w:t>
+            </w:r>
           </w:p>
         </w:tc>
         <w:tc>
@@ -46519,6 +46527,14 @@
                 <w:lang w:eastAsia="ko-KR"/>
               </w:rPr>
             </w:pPr>
+            <w:r>
+              <w:rPr>
+                <w:sz w:val="18"/>
+                <w:szCs w:val="18"/>
+                <w:lang w:eastAsia="ko-KR"/>
+              </w:rPr>
+              <w:t>Operating band combination support</w:t>
+            </w:r>
           </w:p>
         </w:tc>
         <w:tc>
@@ -46533,6 +46549,23 @@
                 <w:lang w:eastAsia="ko-KR"/>
               </w:rPr>
             </w:pPr>
+            <w:r>
+              <w:rPr>
+                <w:sz w:val="18"/>
+                <w:szCs w:val="18"/>
+                <w:lang w:eastAsia="ko-KR"/>
+              </w:rPr>
+              <w:t xml:space="preserve">List of operating bands combinations supported by single-band connector(s) and/or multi-band connector(s) of the BS. </w:t>
+            </w:r>
+            <w:r>
+              <w:rPr>
+                <w:sz w:val="18"/>
+                <w:szCs w:val="18"/>
+                <w:lang w:eastAsia="ko-KR"/>
+              </w:rPr>
+              <w:lastRenderedPageBreak/>
+              <w:t>Declared per antenna connector for BS type 1-C, or TAB connector for BS type 1-H.</w:t>
+            </w:r>
           </w:p>
         </w:tc>
         <w:tc>
@@ -46554,6 +46587,7 @@
                 <w:szCs w:val="18"/>
                 <w:lang w:eastAsia="ko-KR"/>
               </w:rPr>
+              <w:lastRenderedPageBreak/>
               <w:t>X</w:t>
             </w:r>
           </w:p>
@@ -46617,6 +46651,14 @@
                 <w:lang w:eastAsia="ko-KR"/>
               </w:rPr>
             </w:pPr>
+            <w:r>
+              <w:rPr>
+                <w:sz w:val="18"/>
+                <w:szCs w:val="18"/>
+                <w:lang w:eastAsia="ko-KR"/>
+              </w:rPr>
+              <w:t>Total number of supported carriers for the declared band combinations</w:t>
+            </w:r>
           </w:p>
         </w:tc>
         <w:tc>
@@ -46631,6 +46673,14 @@
                 <w:lang w:eastAsia="ko-KR"/>
               </w:rPr>
             </w:pPr>
+            <w:r>
+              <w:rPr>
+                <w:sz w:val="18"/>
+                <w:szCs w:val="18"/>
+                <w:lang w:eastAsia="ko-KR"/>
+              </w:rPr>
+              <w:t>Total number of supported carriers for the declared band combinations (D.27).</w:t>
+            </w:r>
           </w:p>
         </w:tc>
         <w:tc>
@@ -46715,6 +46765,14 @@
                 <w:lang w:eastAsia="ko-KR"/>
               </w:rPr>
             </w:pPr>
+            <w:r>
+              <w:rPr>
+                <w:sz w:val="18"/>
+                <w:szCs w:val="18"/>
+                <w:lang w:eastAsia="ko-KR"/>
+              </w:rPr>
+              <w:t>Intra-system interfering signal declaration list</w:t>
+            </w:r>
           </w:p>
         </w:tc>
         <w:tc>
@@ -46729,6 +46787,14 @@
                 <w:lang w:eastAsia="ko-KR"/>
               </w:rPr>
             </w:pPr>
+            <w:r>
+              <w:rPr>
+                <w:sz w:val="18"/>
+                <w:szCs w:val="18"/>
+                <w:lang w:eastAsia="ko-KR"/>
+              </w:rPr>
+              <w:t>List of single band connector(s) or multi-band connector(s) for which an intra-system interfering signal level is required to be declared. Declaration is required if the intra-system interfering signal level is larger than the co-location interfering signal level.</w:t>
+            </w:r>
           </w:p>
         </w:tc>
         <w:tc>
@@ -46805,6 +46871,14 @@
                 <w:lang w:eastAsia="ko-KR"/>
               </w:rPr>
             </w:pPr>
+            <w:r>
+              <w:rPr>
+                <w:sz w:val="18"/>
+                <w:szCs w:val="18"/>
+                <w:lang w:eastAsia="ko-KR"/>
+              </w:rPr>
+              <w:t>Intra-system interfering signal level</w:t>
+            </w:r>
           </w:p>
         </w:tc>
         <w:tc>
@@ -46819,6 +46893,14 @@
                 <w:lang w:eastAsia="ko-KR"/>
               </w:rPr>
             </w:pPr>
+            <w:r>
+              <w:rPr>
+                <w:sz w:val="18"/>
+                <w:szCs w:val="18"/>
+                <w:lang w:eastAsia="ko-KR"/>
+              </w:rPr>
+              <w:t>The interfering signal level in dBm. Declared per supported operating band, per TAB connector for BS type 1-H covered by D.29.</w:t>
+            </w:r>
           </w:p>
         </w:tc>
         <w:tc>
@@ -46895,6 +46977,14 @@
                 <w:lang w:eastAsia="ko-KR"/>
               </w:rPr>
             </w:pPr>
+            <w:r>
+              <w:rPr>
+                <w:sz w:val="18"/>
+                <w:szCs w:val="18"/>
+                <w:lang w:eastAsia="ko-KR"/>
+              </w:rPr>
+              <w:t>TAE groups</w:t>
+            </w:r>
           </w:p>
         </w:tc>
         <w:tc>
@@ -46909,6 +46999,65 @@
                 <w:lang w:eastAsia="ko-KR"/>
               </w:rPr>
             </w:pPr>
+            <w:r>
+              <w:rPr>
+                <w:sz w:val="18"/>
+                <w:szCs w:val="18"/>
+                <w:lang w:eastAsia="ko-KR"/>
+              </w:rPr>
+              <w:t>Set of declared TAB connector beam forming groups on which the TAE requirements apply.</w:t>
+            </w:r>
+          </w:p>
+          <w:p>
+            <w:pPr>
+              <w:rPr>
+                <w:sz w:val="18"/>
+                <w:szCs w:val="18"/>
+                <w:lang w:eastAsia="ko-KR"/>
+              </w:rPr>
+            </w:pPr>
+            <w:r>
+              <w:rPr>
+                <w:sz w:val="18"/>
+                <w:szCs w:val="18"/>
+                <w:lang w:eastAsia="ko-KR"/>
+              </w:rPr>
+              <w:t>All TAB connectors belong to at least one TAB connector beam forming group (even if it's a TAB connector beam forming group consisting of one connector).</w:t>
+            </w:r>
+          </w:p>
+          <w:p>
+            <w:pPr>
+              <w:rPr>
+                <w:sz w:val="18"/>
+                <w:szCs w:val="18"/>
+                <w:lang w:eastAsia="ko-KR"/>
+              </w:rPr>
+            </w:pPr>
+            <w:r>
+              <w:rPr>
+                <w:sz w:val="18"/>
+                <w:szCs w:val="18"/>
+                <w:lang w:eastAsia="ko-KR"/>
+              </w:rPr>
+              <w:t>The smallest possible number of TAB connector beam forming groups need to be declared such that there is no TAB connector not contained in at least one of the declared TAB connector beam forming groups.</w:t>
+            </w:r>
+          </w:p>
+          <w:p>
+            <w:pPr>
+              <w:rPr>
+                <w:sz w:val="18"/>
+                <w:szCs w:val="18"/>
+                <w:lang w:eastAsia="ko-KR"/>
+              </w:rPr>
+            </w:pPr>
+            <w:r>
+              <w:rPr>
+                <w:sz w:val="18"/>
+                <w:szCs w:val="18"/>
+                <w:lang w:eastAsia="ko-KR"/>
+              </w:rPr>
+              <w:t>Declared per supported operating band.</w:t>
+            </w:r>
           </w:p>
         </w:tc>
         <w:tc>
@@ -46985,6 +47134,14 @@
                 <w:lang w:eastAsia="ko-KR"/>
               </w:rPr>
             </w:pPr>
+            <w:r>
+              <w:rPr>
+                <w:sz w:val="18"/>
+                <w:szCs w:val="18"/>
+                <w:lang w:eastAsia="ko-KR"/>
+              </w:rPr>
+              <w:t>Equivalent connectors</w:t>
+            </w:r>
           </w:p>
         </w:tc>
         <w:tc>
@@ -46999,6 +47156,31 @@
                 <w:lang w:eastAsia="ko-KR"/>
               </w:rPr>
             </w:pPr>
+            <w:r>
+              <w:rPr>
+                <w:sz w:val="18"/>
+                <w:szCs w:val="18"/>
+                <w:lang w:eastAsia="ko-KR"/>
+              </w:rPr>
+              <w:t>List of antenna connectors of BS type 1-C, or TAB connector of BS type 1-H, which have been declared equivalent.</w:t>
+            </w:r>
+          </w:p>
+          <w:p>
+            <w:pPr>
+              <w:rPr>
+                <w:sz w:val="18"/>
+                <w:szCs w:val="18"/>
+                <w:lang w:eastAsia="ko-KR"/>
+              </w:rPr>
+            </w:pPr>
+            <w:r>
+              <w:rPr>
+                <w:sz w:val="18"/>
+                <w:szCs w:val="18"/>
+                <w:lang w:eastAsia="ko-KR"/>
+              </w:rPr>
+              <w:t>Equivalent connectors imply that the antenna connector of BS type 1-C, or TAB connector of BS type 1-H, are expected to behave in the same way when presented with identical signals under the same operating conditions. All declarations made for the antenna connector of BS type 1-C, or TAB connector of BS type 1-H are identical and the transmitter unit and/or receiver unit driving the antenna connector of BS type 1-C or TAB connector of BS type 1-H are of identical design.</w:t>
+            </w:r>
           </w:p>
         </w:tc>
         <w:tc>
@@ -47067,7 +47249,6 @@
                 <w:szCs w:val="18"/>
                 <w:lang w:eastAsia="ko-KR"/>
               </w:rPr>
-              <w:lastRenderedPageBreak/>
               <w:t>D.33</w:t>
             </w:r>
           </w:p>
@@ -47084,6 +47265,14 @@
                 <w:lang w:eastAsia="ko-KR"/>
               </w:rPr>
             </w:pPr>
+            <w:r>
+              <w:rPr>
+                <w:sz w:val="18"/>
+                <w:szCs w:val="18"/>
+                <w:lang w:eastAsia="ko-KR"/>
+              </w:rPr>
+              <w:t>TAB connector RX min cell group</w:t>
+            </w:r>
           </w:p>
         </w:tc>
         <w:tc>
@@ -47098,6 +47287,41 @@
                 <w:lang w:eastAsia="ko-KR"/>
               </w:rPr>
             </w:pPr>
+            <w:r>
+              <w:rPr>
+                <w:sz w:val="18"/>
+                <w:szCs w:val="18"/>
+                <w:lang w:eastAsia="ko-KR"/>
+              </w:rPr>
+              <w:t>Declared as a group of TAB connectors to which RX requirements are applied. This declaration corresponds to group of TAB connectors which are responsible for receiving a cell when the BS type 1-H setting corresponding to the declared minimum number of cells (</w:t>
+            </w:r>
+            <w:proofErr w:type="spellStart"/>
+            <w:r>
+              <w:rPr>
+                <w:sz w:val="18"/>
+                <w:szCs w:val="18"/>
+                <w:lang w:eastAsia="ko-KR"/>
+              </w:rPr>
+              <w:t>N</w:t>
+            </w:r>
+            <w:r>
+              <w:rPr>
+                <w:sz w:val="18"/>
+                <w:szCs w:val="18"/>
+                <w:vertAlign w:val="subscript"/>
+                <w:lang w:eastAsia="ko-KR"/>
+              </w:rPr>
+              <w:t>cells</w:t>
+            </w:r>
+            <w:proofErr w:type="spellEnd"/>
+            <w:r>
+              <w:rPr>
+                <w:sz w:val="18"/>
+                <w:szCs w:val="18"/>
+                <w:lang w:eastAsia="ko-KR"/>
+              </w:rPr>
+              <w:t>) with transmission on all TAB connectors supporting an operating band.</w:t>
+            </w:r>
           </w:p>
         </w:tc>
         <w:tc>
@@ -47174,6 +47398,14 @@
                 <w:lang w:eastAsia="ko-KR"/>
               </w:rPr>
             </w:pPr>
+            <w:r>
+              <w:rPr>
+                <w:sz w:val="18"/>
+                <w:szCs w:val="18"/>
+                <w:lang w:eastAsia="ko-KR"/>
+              </w:rPr>
+              <w:t>TAB connector TX min cell group</w:t>
+            </w:r>
           </w:p>
         </w:tc>
         <w:tc>
@@ -47188,6 +47420,41 @@
                 <w:lang w:eastAsia="ko-KR"/>
               </w:rPr>
             </w:pPr>
+            <w:r>
+              <w:rPr>
+                <w:sz w:val="18"/>
+                <w:szCs w:val="18"/>
+                <w:lang w:eastAsia="ko-KR"/>
+              </w:rPr>
+              <w:t>Declared group of TAB connectors to which TX requirements are applied. This declaration corresponds to group of TAB connectors which are responsible for transmitting a cell when the BS type 1-H setting corresponding to the declared minimum number of cells (</w:t>
+            </w:r>
+            <w:proofErr w:type="spellStart"/>
+            <w:r>
+              <w:rPr>
+                <w:sz w:val="18"/>
+                <w:szCs w:val="18"/>
+                <w:lang w:eastAsia="ko-KR"/>
+              </w:rPr>
+              <w:t>N</w:t>
+            </w:r>
+            <w:r>
+              <w:rPr>
+                <w:sz w:val="18"/>
+                <w:szCs w:val="18"/>
+                <w:vertAlign w:val="subscript"/>
+                <w:lang w:eastAsia="ko-KR"/>
+              </w:rPr>
+              <w:t>cells</w:t>
+            </w:r>
+            <w:proofErr w:type="spellEnd"/>
+            <w:r>
+              <w:rPr>
+                <w:sz w:val="18"/>
+                <w:szCs w:val="18"/>
+                <w:lang w:eastAsia="ko-KR"/>
+              </w:rPr>
+              <w:t>) with transmission on all TAB connectors supporting an operating band.</w:t>
+            </w:r>
           </w:p>
         </w:tc>
         <w:tc>
@@ -47264,6 +47531,14 @@
                 <w:lang w:eastAsia="ko-KR"/>
               </w:rPr>
             </w:pPr>
+            <w:r>
+              <w:rPr>
+                <w:sz w:val="18"/>
+                <w:szCs w:val="18"/>
+                <w:lang w:eastAsia="ko-KR"/>
+              </w:rPr>
+              <w:t>Connecting network loss range for BS testing with ancillary RF amplifiers</w:t>
+            </w:r>
           </w:p>
         </w:tc>
         <w:tc>
@@ -47278,6 +47553,14 @@
                 <w:lang w:eastAsia="ko-KR"/>
               </w:rPr>
             </w:pPr>
+            <w:r>
+              <w:rPr>
+                <w:sz w:val="18"/>
+                <w:szCs w:val="18"/>
+                <w:lang w:eastAsia="ko-KR"/>
+              </w:rPr>
+              <w:t>Declaration of the range of connecting network losses (in dB) for BS type 1-C testing with ancillary Tx RF amplifier only, or with Rx RF amplifier only, or with combined Tx/Rx RF amplifiers. (Note 4)</w:t>
+            </w:r>
           </w:p>
         </w:tc>
         <w:tc>
@@ -47354,6 +47637,23 @@
                 <w:lang w:eastAsia="ko-KR"/>
               </w:rPr>
             </w:pPr>
+            <w:r>
+              <w:rPr>
+                <w:sz w:val="18"/>
+                <w:szCs w:val="18"/>
+                <w:lang w:eastAsia="ko-KR"/>
+              </w:rPr>
+              <w:t xml:space="preserve">Relation between supported maximum RF bandwidth, number of </w:t>
+            </w:r>
+            <w:r>
+              <w:rPr>
+                <w:sz w:val="18"/>
+                <w:szCs w:val="18"/>
+                <w:lang w:eastAsia="ko-KR"/>
+              </w:rPr>
+              <w:lastRenderedPageBreak/>
+              <w:t>carriers and Rated total output power</w:t>
+            </w:r>
           </w:p>
         </w:tc>
         <w:tc>
@@ -47368,6 +47668,82 @@
                 <w:lang w:eastAsia="ko-KR"/>
               </w:rPr>
             </w:pPr>
+            <w:r>
+              <w:rPr>
+                <w:sz w:val="18"/>
+                <w:szCs w:val="18"/>
+                <w:lang w:eastAsia="ko-KR"/>
+              </w:rPr>
+              <w:lastRenderedPageBreak/>
+              <w:t>If the rated total output power and total number of supported carriers are not simultaneously supported, the manufacturer shall declare the following additional parameters:</w:t>
+            </w:r>
+          </w:p>
+          <w:p>
+            <w:pPr>
+              <w:rPr>
+                <w:sz w:val="18"/>
+                <w:szCs w:val="18"/>
+                <w:lang w:eastAsia="ko-KR"/>
+              </w:rPr>
+            </w:pPr>
+            <w:r>
+              <w:rPr>
+                <w:sz w:val="18"/>
+                <w:szCs w:val="18"/>
+                <w:lang w:eastAsia="ko-KR"/>
+              </w:rPr>
+              <w:lastRenderedPageBreak/>
+              <w:t>-</w:t>
+            </w:r>
+            <w:r>
+              <w:rPr>
+                <w:sz w:val="18"/>
+                <w:szCs w:val="18"/>
+                <w:lang w:eastAsia="ko-KR"/>
+              </w:rPr>
+              <w:t xml:space="preserve"> </w:t>
+            </w:r>
+            <w:r>
+              <w:rPr>
+                <w:sz w:val="18"/>
+                <w:szCs w:val="18"/>
+                <w:lang w:eastAsia="ko-KR"/>
+              </w:rPr>
+              <w:t>The reduced number of supported carriers at the rated total output power;</w:t>
+            </w:r>
+          </w:p>
+          <w:p>
+            <w:pPr>
+              <w:rPr>
+                <w:sz w:val="18"/>
+                <w:szCs w:val="18"/>
+                <w:lang w:eastAsia="ko-KR"/>
+              </w:rPr>
+            </w:pPr>
+            <w:r>
+              <w:rPr>
+                <w:sz w:val="18"/>
+                <w:szCs w:val="18"/>
+                <w:lang w:eastAsia="ko-KR"/>
+              </w:rPr>
+              <w:t>-</w:t>
+            </w:r>
+            <w:r>
+              <w:rPr>
+                <w:sz w:val="18"/>
+                <w:szCs w:val="18"/>
+                <w:lang w:eastAsia="ko-KR"/>
+              </w:rPr>
+              <w:t xml:space="preserve"> </w:t>
+            </w:r>
+            <w:r>
+              <w:rPr>
+                <w:sz w:val="18"/>
+                <w:szCs w:val="18"/>
+                <w:lang w:eastAsia="ko-KR"/>
+              </w:rPr>
+              <w:t>The reduced total output power at the maximum number of supported carriers.</w:t>
+            </w:r>
           </w:p>
         </w:tc>
         <w:tc>
@@ -47389,6 +47765,7 @@
                 <w:szCs w:val="18"/>
                 <w:lang w:eastAsia="ko-KR"/>
               </w:rPr>
+              <w:lastRenderedPageBreak/>
               <w:t>X</w:t>
             </w:r>
           </w:p>
@@ -47452,6 +47829,14 @@
                 <w:lang w:eastAsia="ko-KR"/>
               </w:rPr>
             </w:pPr>
+            <w:r>
+              <w:rPr>
+                <w:sz w:val="18"/>
+                <w:szCs w:val="18"/>
+                <w:lang w:eastAsia="ko-KR"/>
+              </w:rPr>
+              <w:t>TAB connectors used for performance requirement testing</w:t>
+            </w:r>
           </w:p>
         </w:tc>
         <w:tc>
@@ -47466,6 +47851,14 @@
                 <w:lang w:eastAsia="ko-KR"/>
               </w:rPr>
             </w:pPr>
+            <w:r>
+              <w:rPr>
+                <w:sz w:val="18"/>
+                <w:szCs w:val="18"/>
+                <w:lang w:eastAsia="ko-KR"/>
+              </w:rPr>
+              <w:t>To reduce test complexity, declaration of a representative (sub)set of TAB connectors to be used for performance requirement test purposes. At least one TAB connector mapped to each demodulation branch is declared.</w:t>
+            </w:r>
           </w:p>
         </w:tc>
         <w:tc>
@@ -47542,6 +47935,14 @@
                 <w:lang w:eastAsia="ko-KR"/>
               </w:rPr>
             </w:pPr>
+            <w:r>
+              <w:rPr>
+                <w:sz w:val="18"/>
+                <w:szCs w:val="18"/>
+                <w:lang w:eastAsia="ko-KR"/>
+              </w:rPr>
+              <w:t>Inter-band CA</w:t>
+            </w:r>
           </w:p>
         </w:tc>
         <w:tc>
@@ -47556,6 +47957,31 @@
                 <w:lang w:eastAsia="ko-KR"/>
               </w:rPr>
             </w:pPr>
+            <w:r>
+              <w:rPr>
+                <w:sz w:val="18"/>
+                <w:szCs w:val="18"/>
+                <w:lang w:eastAsia="ko-KR"/>
+              </w:rPr>
+              <w:t>Band combinations declared to support inter-band CA (per CA capable multi-band connector(s), as in D.15).</w:t>
+            </w:r>
+          </w:p>
+          <w:p>
+            <w:pPr>
+              <w:rPr>
+                <w:sz w:val="18"/>
+                <w:szCs w:val="18"/>
+                <w:lang w:eastAsia="ko-KR"/>
+              </w:rPr>
+            </w:pPr>
+            <w:r>
+              <w:rPr>
+                <w:sz w:val="18"/>
+                <w:szCs w:val="18"/>
+                <w:lang w:eastAsia="ko-KR"/>
+              </w:rPr>
+              <w:t>Declared for every multi-band connector which support CA.</w:t>
+            </w:r>
           </w:p>
         </w:tc>
         <w:tc>
@@ -47640,6 +48066,14 @@
                 <w:lang w:eastAsia="ko-KR"/>
               </w:rPr>
             </w:pPr>
+            <w:r>
+              <w:rPr>
+                <w:sz w:val="18"/>
+                <w:szCs w:val="18"/>
+                <w:lang w:eastAsia="ko-KR"/>
+              </w:rPr>
+              <w:t>Intra-band contiguous CA</w:t>
+            </w:r>
           </w:p>
         </w:tc>
         <w:tc>
@@ -47654,6 +48088,31 @@
                 <w:lang w:eastAsia="ko-KR"/>
               </w:rPr>
             </w:pPr>
+            <w:r>
+              <w:rPr>
+                <w:sz w:val="18"/>
+                <w:szCs w:val="18"/>
+                <w:lang w:eastAsia="ko-KR"/>
+              </w:rPr>
+              <w:t>Bands declared to support intra-band contiguous CA (per CA capable single band connector(s) or multi-band connector(s), as in D.15).</w:t>
+            </w:r>
+          </w:p>
+          <w:p>
+            <w:pPr>
+              <w:rPr>
+                <w:sz w:val="18"/>
+                <w:szCs w:val="18"/>
+                <w:lang w:eastAsia="ko-KR"/>
+              </w:rPr>
+            </w:pPr>
+            <w:r>
+              <w:rPr>
+                <w:sz w:val="18"/>
+                <w:szCs w:val="18"/>
+                <w:lang w:eastAsia="ko-KR"/>
+              </w:rPr>
+              <w:t>Declared per antenna connector for BS type 1-C, or TAB connector for BS type 1-H.</w:t>
+            </w:r>
           </w:p>
         </w:tc>
         <w:tc>
@@ -47738,6 +48197,14 @@
                 <w:lang w:eastAsia="ko-KR"/>
               </w:rPr>
             </w:pPr>
+            <w:r>
+              <w:rPr>
+                <w:sz w:val="18"/>
+                <w:szCs w:val="18"/>
+                <w:lang w:eastAsia="ko-KR"/>
+              </w:rPr>
+              <w:t>Intra-band non-contiguous CA</w:t>
+            </w:r>
           </w:p>
         </w:tc>
         <w:tc>
@@ -47752,6 +48219,31 @@
                 <w:lang w:eastAsia="ko-KR"/>
               </w:rPr>
             </w:pPr>
+            <w:r>
+              <w:rPr>
+                <w:sz w:val="18"/>
+                <w:szCs w:val="18"/>
+                <w:lang w:eastAsia="ko-KR"/>
+              </w:rPr>
+              <w:t>Bands declared to support intra-band non-contiguous CA (per CA capable single band connector(s) or multi-band connector(s), as in D.15).</w:t>
+            </w:r>
+          </w:p>
+          <w:p>
+            <w:pPr>
+              <w:rPr>
+                <w:sz w:val="18"/>
+                <w:szCs w:val="18"/>
+                <w:lang w:eastAsia="ko-KR"/>
+              </w:rPr>
+            </w:pPr>
+            <w:r>
+              <w:rPr>
+                <w:sz w:val="18"/>
+                <w:szCs w:val="18"/>
+                <w:lang w:eastAsia="ko-KR"/>
+              </w:rPr>
+              <w:t>Declared per antenna connector for BS type 1-C, or TAB connector for BS type 1-H.</w:t>
+            </w:r>
           </w:p>
         </w:tc>
         <w:tc>
@@ -47836,6 +48328,14 @@
                 <w:lang w:eastAsia="ko-KR"/>
               </w:rPr>
             </w:pPr>
+            <w:r>
+              <w:rPr>
+                <w:sz w:val="18"/>
+                <w:szCs w:val="18"/>
+                <w:lang w:eastAsia="ko-KR"/>
+              </w:rPr>
+              <w:t>PUSCH mapping type</w:t>
+            </w:r>
           </w:p>
         </w:tc>
         <w:tc>
@@ -47850,6 +48350,14 @@
                 <w:lang w:eastAsia="ko-KR"/>
               </w:rPr>
             </w:pPr>
+            <w:r>
+              <w:rPr>
+                <w:sz w:val="18"/>
+                <w:szCs w:val="18"/>
+                <w:lang w:eastAsia="ko-KR"/>
+              </w:rPr>
+              <w:t>Declaration of the supported PUSCH mapping type as specified in TS 38.211 [17], i.e., type A, type B or both.</w:t>
+            </w:r>
           </w:p>
         </w:tc>
         <w:tc>
@@ -47934,6 +48442,23 @@
                 <w:lang w:eastAsia="ko-KR"/>
               </w:rPr>
             </w:pPr>
+            <w:r>
+              <w:rPr>
+                <w:sz w:val="18"/>
+                <w:szCs w:val="18"/>
+                <w:lang w:eastAsia="ko-KR"/>
+              </w:rPr>
+              <w:t xml:space="preserve">PUSCH additional </w:t>
+            </w:r>
+            <w:r>
+              <w:rPr>
+                <w:color w:val="0000FF"/>
+                <w:sz w:val="18"/>
+                <w:szCs w:val="18"/>
+                <w:lang w:eastAsia="ko-KR"/>
+              </w:rPr>
+              <w:t>DM-RS positions</w:t>
+            </w:r>
           </w:p>
         </w:tc>
         <w:tc>
@@ -47948,6 +48473,31 @@
                 <w:lang w:eastAsia="ko-KR"/>
               </w:rPr>
             </w:pPr>
+            <w:r>
+              <w:rPr>
+                <w:sz w:val="18"/>
+                <w:szCs w:val="18"/>
+                <w:lang w:eastAsia="ko-KR"/>
+              </w:rPr>
+              <w:t xml:space="preserve">Declaration of the supported additional </w:t>
+            </w:r>
+            <w:r>
+              <w:rPr>
+                <w:color w:val="0000FF"/>
+                <w:sz w:val="18"/>
+                <w:szCs w:val="18"/>
+                <w:lang w:eastAsia="ko-KR"/>
+              </w:rPr>
+              <w:t>DM-RS position</w:t>
+            </w:r>
+            <w:r>
+              <w:rPr>
+                <w:sz w:val="18"/>
+                <w:szCs w:val="18"/>
+                <w:lang w:eastAsia="ko-KR"/>
+              </w:rPr>
+              <w:t>(s), i.e., pos0, pos1 or both.</w:t>
+            </w:r>
           </w:p>
         </w:tc>
         <w:tc>
@@ -48032,6 +48582,14 @@
                 <w:lang w:eastAsia="ko-KR"/>
               </w:rPr>
             </w:pPr>
+            <w:r>
+              <w:rPr>
+                <w:sz w:val="18"/>
+                <w:szCs w:val="18"/>
+                <w:lang w:eastAsia="ko-KR"/>
+              </w:rPr>
+              <w:t>PUCCH format</w:t>
+            </w:r>
           </w:p>
         </w:tc>
         <w:tc>
@@ -48046,6 +48604,14 @@
                 <w:lang w:eastAsia="ko-KR"/>
               </w:rPr>
             </w:pPr>
+            <w:r>
+              <w:rPr>
+                <w:sz w:val="18"/>
+                <w:szCs w:val="18"/>
+                <w:lang w:eastAsia="ko-KR"/>
+              </w:rPr>
+              <w:t>Declaration of the supported PUCCH format(s) as specified in TS 38.211 [17], i.e., format 0, format 1, format 2, format 3, format 4.</w:t>
+            </w:r>
           </w:p>
         </w:tc>
         <w:tc>
@@ -48130,6 +48696,14 @@
                 <w:lang w:eastAsia="ko-KR"/>
               </w:rPr>
             </w:pPr>
+            <w:r>
+              <w:rPr>
+                <w:sz w:val="18"/>
+                <w:szCs w:val="18"/>
+                <w:lang w:eastAsia="ko-KR"/>
+              </w:rPr>
+              <w:t>PRACH format and SCS</w:t>
+            </w:r>
           </w:p>
         </w:tc>
         <w:tc>
@@ -48144,8 +48718,31 @@
                 <w:lang w:eastAsia="ko-KR"/>
               </w:rPr>
             </w:pPr>
-            <w:bookmarkStart w:id="15" w:name="_GoBack"/>
-            <w:bookmarkEnd w:id="15"/>
+            <w:r>
+              <w:rPr>
+                <w:sz w:val="18"/>
+                <w:szCs w:val="18"/>
+                <w:lang w:eastAsia="ko-KR"/>
+              </w:rPr>
+              <w:t>Declaration of the supported PRACH format(s) as specified in TS 38.211 [17], i.e., format: 0, A1, A2, A3, B4, C0, C2.</w:t>
+            </w:r>
+          </w:p>
+          <w:p>
+            <w:pPr>
+              <w:rPr>
+                <w:sz w:val="18"/>
+                <w:szCs w:val="18"/>
+                <w:lang w:eastAsia="ko-KR"/>
+              </w:rPr>
+            </w:pPr>
+            <w:r>
+              <w:rPr>
+                <w:sz w:val="18"/>
+                <w:szCs w:val="18"/>
+                <w:lang w:eastAsia="ko-KR"/>
+              </w:rPr>
+              <w:t>Declaration of the supported SCS(s) per supported PRACH format with short sequence, as specified in TS 38.211 [17], i.e., 15 kHz, 30 kHz or both.</w:t>
+            </w:r>
           </w:p>
         </w:tc>
         <w:tc>
@@ -48230,6 +48827,14 @@
                 <w:lang w:eastAsia="ko-KR"/>
               </w:rPr>
             </w:pPr>
+            <w:r>
+              <w:rPr>
+                <w:sz w:val="18"/>
+                <w:szCs w:val="18"/>
+                <w:lang w:eastAsia="ko-KR"/>
+              </w:rPr>
+              <w:t>Additional DM-RS for PUCCH format 3</w:t>
+            </w:r>
           </w:p>
         </w:tc>
         <w:tc>
@@ -48244,6 +48849,14 @@
                 <w:lang w:eastAsia="ko-KR"/>
               </w:rPr>
             </w:pPr>
+            <w:r>
+              <w:rPr>
+                <w:sz w:val="18"/>
+                <w:szCs w:val="18"/>
+                <w:lang w:eastAsia="ko-KR"/>
+              </w:rPr>
+              <w:t>Declaration of the supported additional DM-RS for PUCCH format 3: without additional DM-RS, with additional DM-RS or both.</w:t>
+            </w:r>
           </w:p>
         </w:tc>
         <w:tc>
@@ -48328,6 +48941,14 @@
                 <w:lang w:eastAsia="ko-KR"/>
               </w:rPr>
             </w:pPr>
+            <w:r>
+              <w:rPr>
+                <w:sz w:val="18"/>
+                <w:szCs w:val="18"/>
+                <w:lang w:eastAsia="ko-KR"/>
+              </w:rPr>
+              <w:t>Additional DM-RS for PUCCH format 4</w:t>
+            </w:r>
           </w:p>
         </w:tc>
         <w:tc>
@@ -48342,6 +48963,14 @@
                 <w:lang w:eastAsia="ko-KR"/>
               </w:rPr>
             </w:pPr>
+            <w:r>
+              <w:rPr>
+                <w:sz w:val="18"/>
+                <w:szCs w:val="18"/>
+                <w:lang w:eastAsia="ko-KR"/>
+              </w:rPr>
+              <w:t>Declaration of the supported additional DM-RS for PUCCH format 4: without additional DM-RS, with additional DM-RS or both.</w:t>
+            </w:r>
           </w:p>
         </w:tc>
         <w:tc>
@@ -48426,6 +49055,14 @@
                 <w:lang w:eastAsia="ko-KR"/>
               </w:rPr>
             </w:pPr>
+            <w:r>
+              <w:rPr>
+                <w:sz w:val="18"/>
+                <w:szCs w:val="18"/>
+                <w:lang w:eastAsia="ko-KR"/>
+              </w:rPr>
+              <w:t>PUCCH multi-slot</w:t>
+            </w:r>
           </w:p>
         </w:tc>
         <w:tc>
@@ -48440,6 +49077,14 @@
                 <w:lang w:eastAsia="ko-KR"/>
               </w:rPr>
             </w:pPr>
+            <w:r>
+              <w:rPr>
+                <w:sz w:val="18"/>
+                <w:szCs w:val="18"/>
+                <w:lang w:eastAsia="ko-KR"/>
+              </w:rPr>
+              <w:t>Declaration of multi-slot PUCCH support.</w:t>
+            </w:r>
           </w:p>
         </w:tc>
         <w:tc>
@@ -48553,6 +49198,47 @@
                 <w:lang w:eastAsia="ko-KR"/>
               </w:rPr>
             </w:pPr>
+            <w:r>
+              <w:rPr>
+                <w:sz w:val="18"/>
+                <w:szCs w:val="18"/>
+                <w:lang w:eastAsia="ko-KR"/>
+              </w:rPr>
+              <w:t xml:space="preserve">NOTE 3: </w:t>
+            </w:r>
+            <w:r>
+              <w:rPr>
+                <w:sz w:val="18"/>
+                <w:szCs w:val="18"/>
+                <w:lang w:eastAsia="ko-KR"/>
+              </w:rPr>
+              <w:t>If BS is declared to support Band n20 (D.3), the manufacturer shall declare if the BS may operate in geographical areas allocated to broadcasting (DTT). Additionally, related declarations of the emission levels and maximum output power shall be declared.</w:t>
+            </w:r>
+          </w:p>
+          <w:p>
+            <w:pPr>
+              <w:rPr>
+                <w:sz w:val="18"/>
+                <w:szCs w:val="18"/>
+                <w:lang w:eastAsia="ko-KR"/>
+              </w:rPr>
+            </w:pPr>
+            <w:r>
+              <w:rPr>
+                <w:sz w:val="18"/>
+                <w:szCs w:val="18"/>
+                <w:lang w:eastAsia="ko-KR"/>
+              </w:rPr>
+              <w:t xml:space="preserve">NOTE 4: </w:t>
+            </w:r>
+            <w:r>
+              <w:rPr>
+                <w:sz w:val="18"/>
+                <w:szCs w:val="18"/>
+                <w:lang w:eastAsia="ko-KR"/>
+              </w:rPr>
+              <w:t>This manufacturer declaration is optional.</w:t>
+            </w:r>
           </w:p>
         </w:tc>
       </w:tr>
@@ -48566,17 +49252,32 @@
     </w:p>
     <w:p>
       <w:pPr>
+        <w:pStyle w:val="2"/>
         <w:rPr>
           <w:lang w:eastAsia="ko-KR"/>
         </w:rPr>
       </w:pPr>
+      <w:r>
+        <w:rPr>
+          <w:lang w:eastAsia="ko-KR"/>
+        </w:rPr>
+        <w:lastRenderedPageBreak/>
+        <w:t>Test Configurations</w:t>
+      </w:r>
     </w:p>
     <w:p>
       <w:pPr>
+        <w:pStyle w:val="3"/>
         <w:rPr>
           <w:lang w:eastAsia="ko-KR"/>
         </w:rPr>
       </w:pPr>
+      <w:r>
+        <w:rPr>
+          <w:lang w:eastAsia="ko-KR"/>
+        </w:rPr>
+        <w:t>General</w:t>
+      </w:r>
     </w:p>
     <w:p>
       <w:pPr>
@@ -48584,6 +49285,420 @@
           <w:lang w:eastAsia="ko-KR"/>
         </w:rPr>
       </w:pPr>
+      <w:r>
+        <w:rPr>
+          <w:rFonts w:hint="eastAsia"/>
+          <w:lang w:eastAsia="ko-KR"/>
+        </w:rPr>
+        <w:t>테스트</w:t>
+      </w:r>
+      <w:r>
+        <w:rPr>
+          <w:rFonts w:hint="eastAsia"/>
+          <w:lang w:eastAsia="ko-KR"/>
+        </w:rPr>
+        <w:t xml:space="preserve"> </w:t>
+      </w:r>
+      <w:r>
+        <w:rPr>
+          <w:rFonts w:hint="eastAsia"/>
+          <w:lang w:eastAsia="ko-KR"/>
+        </w:rPr>
+        <w:t>구성은</w:t>
+      </w:r>
+      <w:r>
+        <w:rPr>
+          <w:rFonts w:hint="eastAsia"/>
+          <w:lang w:eastAsia="ko-KR"/>
+        </w:rPr>
+        <w:t xml:space="preserve"> 4.6 </w:t>
+      </w:r>
+      <w:r>
+        <w:rPr>
+          <w:rFonts w:hint="eastAsia"/>
+          <w:lang w:eastAsia="ko-KR"/>
+        </w:rPr>
+        <w:t>절에</w:t>
+      </w:r>
+      <w:r>
+        <w:rPr>
+          <w:rFonts w:hint="eastAsia"/>
+          <w:lang w:eastAsia="ko-KR"/>
+        </w:rPr>
+        <w:t xml:space="preserve"> </w:t>
+      </w:r>
+      <w:r>
+        <w:rPr>
+          <w:rFonts w:hint="eastAsia"/>
+          <w:lang w:eastAsia="ko-KR"/>
+        </w:rPr>
+        <w:t>나열된</w:t>
+      </w:r>
+      <w:r>
+        <w:rPr>
+          <w:rFonts w:hint="eastAsia"/>
+          <w:lang w:eastAsia="ko-KR"/>
+        </w:rPr>
+        <w:t xml:space="preserve"> </w:t>
+      </w:r>
+      <w:r>
+        <w:rPr>
+          <w:rFonts w:hint="eastAsia"/>
+          <w:lang w:eastAsia="ko-KR"/>
+        </w:rPr>
+        <w:t>지원되는</w:t>
+      </w:r>
+      <w:r>
+        <w:rPr>
+          <w:rFonts w:hint="eastAsia"/>
+          <w:lang w:eastAsia="ko-KR"/>
+        </w:rPr>
+        <w:t xml:space="preserve"> RF </w:t>
+      </w:r>
+      <w:r>
+        <w:rPr>
+          <w:rFonts w:hint="eastAsia"/>
+          <w:lang w:eastAsia="ko-KR"/>
+        </w:rPr>
+        <w:t>구성에</w:t>
+      </w:r>
+      <w:r>
+        <w:rPr>
+          <w:rFonts w:hint="eastAsia"/>
+          <w:lang w:eastAsia="ko-KR"/>
+        </w:rPr>
+        <w:t xml:space="preserve"> </w:t>
+      </w:r>
+      <w:r>
+        <w:rPr>
+          <w:rFonts w:hint="eastAsia"/>
+          <w:lang w:eastAsia="ko-KR"/>
+        </w:rPr>
+        <w:t>대해</w:t>
+      </w:r>
+      <w:r>
+        <w:rPr>
+          <w:rFonts w:hint="eastAsia"/>
+          <w:lang w:eastAsia="ko-KR"/>
+        </w:rPr>
+        <w:t xml:space="preserve"> </w:t>
+      </w:r>
+      <w:r>
+        <w:rPr>
+          <w:rFonts w:hint="eastAsia"/>
+          <w:lang w:eastAsia="ko-KR"/>
+        </w:rPr>
+        <w:t>제조업체가</w:t>
+      </w:r>
+      <w:r>
+        <w:rPr>
+          <w:rFonts w:hint="eastAsia"/>
+          <w:lang w:eastAsia="ko-KR"/>
+        </w:rPr>
+        <w:t xml:space="preserve"> </w:t>
+      </w:r>
+      <w:r>
+        <w:rPr>
+          <w:rFonts w:hint="eastAsia"/>
+          <w:lang w:eastAsia="ko-KR"/>
+        </w:rPr>
+        <w:t>선언한</w:t>
+      </w:r>
+      <w:r>
+        <w:rPr>
+          <w:rFonts w:hint="eastAsia"/>
+          <w:lang w:eastAsia="ko-KR"/>
+        </w:rPr>
+        <w:t xml:space="preserve"> </w:t>
+      </w:r>
+      <w:r>
+        <w:rPr>
+          <w:rFonts w:hint="eastAsia"/>
+          <w:lang w:eastAsia="ko-KR"/>
+        </w:rPr>
+        <w:t>파라미터에</w:t>
+      </w:r>
+      <w:r>
+        <w:rPr>
+          <w:rFonts w:hint="eastAsia"/>
+          <w:lang w:eastAsia="ko-KR"/>
+        </w:rPr>
+        <w:t xml:space="preserve"> </w:t>
+      </w:r>
+      <w:r>
+        <w:rPr>
+          <w:rFonts w:hint="eastAsia"/>
+          <w:lang w:eastAsia="ko-KR"/>
+        </w:rPr>
+        <w:t>따라</w:t>
+      </w:r>
+      <w:r>
+        <w:rPr>
+          <w:rFonts w:hint="eastAsia"/>
+          <w:lang w:eastAsia="ko-KR"/>
+        </w:rPr>
+        <w:t xml:space="preserve"> </w:t>
+      </w:r>
+      <w:r>
+        <w:rPr>
+          <w:rFonts w:hint="eastAsia"/>
+          <w:lang w:eastAsia="ko-KR"/>
+        </w:rPr>
+        <w:t>아래</w:t>
+      </w:r>
+      <w:r>
+        <w:rPr>
+          <w:rFonts w:hint="eastAsia"/>
+          <w:lang w:eastAsia="ko-KR"/>
+        </w:rPr>
+        <w:t xml:space="preserve"> </w:t>
+      </w:r>
+      <w:r>
+        <w:rPr>
+          <w:rFonts w:hint="eastAsia"/>
+          <w:lang w:eastAsia="ko-KR"/>
+        </w:rPr>
+        <w:t>정의된</w:t>
+      </w:r>
+      <w:r>
+        <w:rPr>
+          <w:rFonts w:hint="eastAsia"/>
+          <w:lang w:eastAsia="ko-KR"/>
+        </w:rPr>
+        <w:t xml:space="preserve"> </w:t>
+      </w:r>
+      <w:r>
+        <w:rPr>
+          <w:rFonts w:hint="eastAsia"/>
+          <w:lang w:eastAsia="ko-KR"/>
+        </w:rPr>
+        <w:t>방법을</w:t>
+      </w:r>
+      <w:r>
+        <w:rPr>
+          <w:rFonts w:hint="eastAsia"/>
+          <w:lang w:eastAsia="ko-KR"/>
+        </w:rPr>
+        <w:t xml:space="preserve"> </w:t>
+      </w:r>
+      <w:r>
+        <w:rPr>
+          <w:rFonts w:hint="eastAsia"/>
+          <w:lang w:eastAsia="ko-KR"/>
+        </w:rPr>
+        <w:t>사용하여</w:t>
+      </w:r>
+      <w:r>
+        <w:rPr>
+          <w:rFonts w:hint="eastAsia"/>
+          <w:lang w:eastAsia="ko-KR"/>
+        </w:rPr>
+        <w:t xml:space="preserve"> </w:t>
+      </w:r>
+      <w:proofErr w:type="spellStart"/>
+      <w:r>
+        <w:rPr>
+          <w:rFonts w:hint="eastAsia"/>
+          <w:lang w:eastAsia="ko-KR"/>
+        </w:rPr>
+        <w:t>구성해야한다</w:t>
+      </w:r>
+      <w:proofErr w:type="spellEnd"/>
+      <w:r>
+        <w:rPr>
+          <w:rFonts w:hint="eastAsia"/>
+          <w:lang w:eastAsia="ko-KR"/>
+        </w:rPr>
+        <w:t xml:space="preserve">. </w:t>
+      </w:r>
+      <w:r>
+        <w:rPr>
+          <w:rFonts w:hint="eastAsia"/>
+          <w:lang w:eastAsia="ko-KR"/>
+        </w:rPr>
+        <w:t>적합성</w:t>
+      </w:r>
+      <w:r>
+        <w:rPr>
+          <w:rFonts w:hint="eastAsia"/>
+          <w:lang w:eastAsia="ko-KR"/>
+        </w:rPr>
+        <w:t xml:space="preserve"> </w:t>
+      </w:r>
+      <w:r>
+        <w:rPr>
+          <w:rFonts w:hint="eastAsia"/>
+          <w:lang w:eastAsia="ko-KR"/>
+        </w:rPr>
+        <w:t>시험</w:t>
+      </w:r>
+      <w:r>
+        <w:rPr>
+          <w:rFonts w:hint="eastAsia"/>
+          <w:lang w:eastAsia="ko-KR"/>
+        </w:rPr>
+        <w:t>(</w:t>
+      </w:r>
+      <w:r>
+        <w:rPr>
+          <w:lang w:eastAsia="ko-KR"/>
+        </w:rPr>
+        <w:t>conformance testing)</w:t>
+      </w:r>
+      <w:r>
+        <w:rPr>
+          <w:rFonts w:hint="eastAsia"/>
+          <w:lang w:eastAsia="ko-KR"/>
+        </w:rPr>
+        <w:t>에</w:t>
+      </w:r>
+      <w:r>
+        <w:rPr>
+          <w:rFonts w:hint="eastAsia"/>
+          <w:lang w:eastAsia="ko-KR"/>
+        </w:rPr>
+        <w:t xml:space="preserve"> </w:t>
+      </w:r>
+      <w:r>
+        <w:rPr>
+          <w:rFonts w:hint="eastAsia"/>
+          <w:lang w:eastAsia="ko-KR"/>
+        </w:rPr>
+        <w:t>사용되는</w:t>
+      </w:r>
+      <w:r>
+        <w:rPr>
+          <w:rFonts w:hint="eastAsia"/>
+          <w:lang w:eastAsia="ko-KR"/>
+        </w:rPr>
+        <w:t xml:space="preserve"> </w:t>
+      </w:r>
+      <w:r>
+        <w:rPr>
+          <w:rFonts w:hint="eastAsia"/>
+          <w:lang w:eastAsia="ko-KR"/>
+        </w:rPr>
+        <w:t>시험</w:t>
+      </w:r>
+      <w:r>
+        <w:rPr>
+          <w:rFonts w:hint="eastAsia"/>
+          <w:lang w:eastAsia="ko-KR"/>
+        </w:rPr>
+        <w:t xml:space="preserve"> </w:t>
+      </w:r>
+      <w:r>
+        <w:rPr>
+          <w:rFonts w:hint="eastAsia"/>
+          <w:lang w:eastAsia="ko-KR"/>
+        </w:rPr>
+        <w:t>구성은</w:t>
+      </w:r>
+      <w:r>
+        <w:rPr>
+          <w:rFonts w:hint="eastAsia"/>
+          <w:lang w:eastAsia="ko-KR"/>
+        </w:rPr>
+        <w:t xml:space="preserve"> 4.8.3 </w:t>
+      </w:r>
+      <w:r>
+        <w:rPr>
+          <w:rFonts w:hint="eastAsia"/>
+          <w:lang w:eastAsia="ko-KR"/>
+        </w:rPr>
+        <w:t>및</w:t>
+      </w:r>
+      <w:r>
+        <w:rPr>
+          <w:rFonts w:hint="eastAsia"/>
+          <w:lang w:eastAsia="ko-KR"/>
+        </w:rPr>
+        <w:t xml:space="preserve"> 4.8.4</w:t>
+      </w:r>
+      <w:r>
+        <w:rPr>
+          <w:rFonts w:hint="eastAsia"/>
+          <w:lang w:eastAsia="ko-KR"/>
+        </w:rPr>
+        <w:t>의</w:t>
+      </w:r>
+      <w:r>
+        <w:rPr>
+          <w:rFonts w:hint="eastAsia"/>
+          <w:lang w:eastAsia="ko-KR"/>
+        </w:rPr>
+        <w:t xml:space="preserve"> </w:t>
+      </w:r>
+      <w:r>
+        <w:rPr>
+          <w:rFonts w:hint="eastAsia"/>
+          <w:lang w:eastAsia="ko-KR"/>
+        </w:rPr>
+        <w:t>각</w:t>
+      </w:r>
+      <w:r>
+        <w:rPr>
+          <w:rFonts w:hint="eastAsia"/>
+          <w:lang w:eastAsia="ko-KR"/>
+        </w:rPr>
+        <w:t xml:space="preserve"> </w:t>
+      </w:r>
+      <w:r>
+        <w:rPr>
+          <w:rFonts w:hint="eastAsia"/>
+          <w:lang w:eastAsia="ko-KR"/>
+        </w:rPr>
+        <w:t>지원되는</w:t>
+      </w:r>
+      <w:r>
+        <w:rPr>
+          <w:rFonts w:hint="eastAsia"/>
+          <w:lang w:eastAsia="ko-KR"/>
+        </w:rPr>
+        <w:t xml:space="preserve"> RF </w:t>
+      </w:r>
+      <w:r>
+        <w:rPr>
+          <w:rFonts w:hint="eastAsia"/>
+          <w:lang w:eastAsia="ko-KR"/>
+        </w:rPr>
+        <w:t>구성에</w:t>
+      </w:r>
+      <w:r>
+        <w:rPr>
+          <w:rFonts w:hint="eastAsia"/>
+          <w:lang w:eastAsia="ko-KR"/>
+        </w:rPr>
+        <w:t xml:space="preserve"> </w:t>
+      </w:r>
+      <w:r>
+        <w:rPr>
+          <w:rFonts w:hint="eastAsia"/>
+          <w:lang w:eastAsia="ko-KR"/>
+        </w:rPr>
+        <w:t>대해</w:t>
+      </w:r>
+      <w:r>
+        <w:rPr>
+          <w:rFonts w:hint="eastAsia"/>
+          <w:lang w:eastAsia="ko-KR"/>
+        </w:rPr>
+        <w:t xml:space="preserve"> </w:t>
+      </w:r>
+      <w:r>
+        <w:rPr>
+          <w:rFonts w:hint="eastAsia"/>
+          <w:lang w:eastAsia="ko-KR"/>
+        </w:rPr>
+        <w:t>정의된다</w:t>
+      </w:r>
+      <w:r>
+        <w:rPr>
+          <w:rFonts w:hint="eastAsia"/>
+          <w:lang w:eastAsia="ko-KR"/>
+        </w:rPr>
+        <w:t>.</w:t>
+      </w:r>
     </w:p>
     <w:p>
       <w:pPr>
@@ -48591,6 +49706,151 @@
           <w:lang w:eastAsia="ko-KR"/>
         </w:rPr>
       </w:pPr>
+      <w:r>
+        <w:rPr>
+          <w:lang w:eastAsia="ko-KR"/>
+        </w:rPr>
+        <w:t>Carrier transmit</w:t>
+      </w:r>
+      <w:r>
+        <w:rPr>
+          <w:rFonts w:hint="eastAsia"/>
+          <w:lang w:eastAsia="ko-KR"/>
+        </w:rPr>
+        <w:t xml:space="preserve"> </w:t>
+      </w:r>
+      <w:r>
+        <w:rPr>
+          <w:rFonts w:hint="eastAsia"/>
+          <w:lang w:eastAsia="ko-KR"/>
+        </w:rPr>
+        <w:t>t</w:t>
+      </w:r>
+      <w:r>
+        <w:rPr>
+          <w:lang w:eastAsia="ko-KR"/>
+        </w:rPr>
+        <w:t>est signal</w:t>
+      </w:r>
+      <w:r>
+        <w:rPr>
+          <w:rFonts w:hint="eastAsia"/>
+          <w:lang w:eastAsia="ko-KR"/>
+        </w:rPr>
+        <w:t xml:space="preserve"> </w:t>
+      </w:r>
+      <w:r>
+        <w:rPr>
+          <w:rFonts w:hint="eastAsia"/>
+          <w:lang w:eastAsia="ko-KR"/>
+        </w:rPr>
+        <w:t>생성에</w:t>
+      </w:r>
+      <w:r>
+        <w:rPr>
+          <w:rFonts w:hint="eastAsia"/>
+          <w:lang w:eastAsia="ko-KR"/>
+        </w:rPr>
+        <w:t xml:space="preserve"> </w:t>
+      </w:r>
+      <w:r>
+        <w:rPr>
+          <w:rFonts w:hint="eastAsia"/>
+          <w:lang w:eastAsia="ko-KR"/>
+        </w:rPr>
+        <w:t>적용</w:t>
+      </w:r>
+      <w:r>
+        <w:rPr>
+          <w:rFonts w:hint="eastAsia"/>
+          <w:lang w:eastAsia="ko-KR"/>
+        </w:rPr>
+        <w:t xml:space="preserve"> </w:t>
+      </w:r>
+      <w:r>
+        <w:rPr>
+          <w:rFonts w:hint="eastAsia"/>
+          <w:lang w:eastAsia="ko-KR"/>
+        </w:rPr>
+        <w:t>가능한</w:t>
+      </w:r>
+      <w:r>
+        <w:rPr>
+          <w:rFonts w:hint="eastAsia"/>
+          <w:lang w:eastAsia="ko-KR"/>
+        </w:rPr>
+        <w:t xml:space="preserve"> </w:t>
+      </w:r>
+      <w:r>
+        <w:rPr>
+          <w:rFonts w:hint="eastAsia"/>
+          <w:lang w:eastAsia="ko-KR"/>
+        </w:rPr>
+        <w:t>테스트</w:t>
+      </w:r>
+      <w:r>
+        <w:rPr>
+          <w:rFonts w:hint="eastAsia"/>
+          <w:lang w:eastAsia="ko-KR"/>
+        </w:rPr>
+        <w:t xml:space="preserve"> </w:t>
+      </w:r>
+      <w:r>
+        <w:rPr>
+          <w:rFonts w:hint="eastAsia"/>
+          <w:lang w:eastAsia="ko-KR"/>
+        </w:rPr>
+        <w:t>모델은</w:t>
+      </w:r>
+      <w:r>
+        <w:rPr>
+          <w:rFonts w:hint="eastAsia"/>
+          <w:lang w:eastAsia="ko-KR"/>
+        </w:rPr>
+        <w:t xml:space="preserve"> 4.9</w:t>
+      </w:r>
+      <w:r>
+        <w:rPr>
+          <w:rFonts w:hint="eastAsia"/>
+          <w:lang w:eastAsia="ko-KR"/>
+        </w:rPr>
+        <w:t>에</w:t>
+      </w:r>
+      <w:r>
+        <w:rPr>
+          <w:rFonts w:hint="eastAsia"/>
+          <w:lang w:eastAsia="ko-KR"/>
+        </w:rPr>
+        <w:t xml:space="preserve"> </w:t>
+      </w:r>
+      <w:r>
+        <w:rPr>
+          <w:rFonts w:hint="eastAsia"/>
+          <w:lang w:eastAsia="ko-KR"/>
+        </w:rPr>
+        <w:t>정의되어</w:t>
+      </w:r>
+      <w:r>
+        <w:rPr>
+          <w:rFonts w:hint="eastAsia"/>
+          <w:lang w:eastAsia="ko-KR"/>
+        </w:rPr>
+        <w:t xml:space="preserve"> </w:t>
+      </w:r>
+      <w:r>
+        <w:rPr>
+          <w:rFonts w:hint="eastAsia"/>
+          <w:lang w:eastAsia="ko-KR"/>
+        </w:rPr>
+        <w:t>있다</w:t>
+      </w:r>
+      <w:r>
+        <w:rPr>
+          <w:rFonts w:hint="eastAsia"/>
+          <w:lang w:eastAsia="ko-KR"/>
+        </w:rPr>
+        <w:t>.</w:t>
+      </w:r>
     </w:p>
     <w:p>
       <w:pPr>
@@ -48598,6 +49858,141 @@
           <w:lang w:eastAsia="ko-KR"/>
         </w:rPr>
       </w:pPr>
+      <w:r>
+        <w:rPr>
+          <w:lang w:eastAsia="ko-KR"/>
+        </w:rPr>
+        <w:t xml:space="preserve">NOTE: </w:t>
+      </w:r>
+      <w:r>
+        <w:rPr>
+          <w:rFonts w:hint="eastAsia"/>
+          <w:lang w:eastAsia="ko-KR"/>
+        </w:rPr>
+        <w:t>캐리어가</w:t>
+      </w:r>
+      <w:r>
+        <w:rPr>
+          <w:rFonts w:hint="eastAsia"/>
+          <w:lang w:eastAsia="ko-KR"/>
+        </w:rPr>
+        <w:t xml:space="preserve"> </w:t>
+      </w:r>
+      <w:r>
+        <w:rPr>
+          <w:rFonts w:hint="eastAsia"/>
+          <w:lang w:eastAsia="ko-KR"/>
+        </w:rPr>
+        <w:t>c</w:t>
+      </w:r>
+      <w:r>
+        <w:rPr>
+          <w:lang w:eastAsia="ko-KR"/>
+        </w:rPr>
+        <w:t>hannel raster</w:t>
+      </w:r>
+      <w:r>
+        <w:rPr>
+          <w:rFonts w:hint="eastAsia"/>
+          <w:lang w:eastAsia="ko-KR"/>
+        </w:rPr>
+        <w:t xml:space="preserve"> </w:t>
+      </w:r>
+      <w:proofErr w:type="spellStart"/>
+      <w:r>
+        <w:rPr>
+          <w:rFonts w:hint="eastAsia"/>
+          <w:lang w:eastAsia="ko-KR"/>
+        </w:rPr>
+        <w:t>F</w:t>
+      </w:r>
+      <w:r>
+        <w:rPr>
+          <w:rFonts w:hint="eastAsia"/>
+          <w:vertAlign w:val="subscript"/>
+          <w:lang w:eastAsia="ko-KR"/>
+        </w:rPr>
+        <w:t>offset</w:t>
+      </w:r>
+      <w:proofErr w:type="spellEnd"/>
+      <w:r>
+        <w:rPr>
+          <w:rFonts w:hint="eastAsia"/>
+          <w:lang w:eastAsia="ko-KR"/>
+        </w:rPr>
+        <w:t>에</w:t>
+      </w:r>
+      <w:r>
+        <w:rPr>
+          <w:rFonts w:hint="eastAsia"/>
+          <w:lang w:eastAsia="ko-KR"/>
+        </w:rPr>
+        <w:t xml:space="preserve"> </w:t>
+      </w:r>
+      <w:r>
+        <w:rPr>
+          <w:rFonts w:hint="eastAsia"/>
+          <w:lang w:eastAsia="ko-KR"/>
+        </w:rPr>
+        <w:t>맞춰</w:t>
+      </w:r>
+      <w:r>
+        <w:rPr>
+          <w:rFonts w:hint="eastAsia"/>
+          <w:lang w:eastAsia="ko-KR"/>
+        </w:rPr>
+        <w:t xml:space="preserve"> </w:t>
+      </w:r>
+      <w:r>
+        <w:rPr>
+          <w:rFonts w:hint="eastAsia"/>
+          <w:lang w:eastAsia="ko-KR"/>
+        </w:rPr>
+        <w:t>이동</w:t>
+      </w:r>
+      <w:r>
+        <w:rPr>
+          <w:rFonts w:hint="eastAsia"/>
+          <w:lang w:eastAsia="ko-KR"/>
+        </w:rPr>
+        <w:t>한</w:t>
+      </w:r>
+      <w:r>
+        <w:rPr>
+          <w:rFonts w:hint="eastAsia"/>
+          <w:lang w:eastAsia="ko-KR"/>
+        </w:rPr>
+        <w:t>다</w:t>
+      </w:r>
+      <w:r>
+        <w:rPr>
+          <w:rFonts w:hint="eastAsia"/>
+          <w:lang w:eastAsia="ko-KR"/>
+        </w:rPr>
+        <w:t>.</w:t>
+      </w:r>
+    </w:p>
+    <w:p>
+      <w:pPr>
+        <w:pStyle w:val="3"/>
+        <w:rPr>
+          <w:lang w:eastAsia="ko-KR"/>
+        </w:rPr>
+      </w:pPr>
+      <w:r>
+        <w:rPr>
+          <w:lang w:eastAsia="ko-KR"/>
+        </w:rPr>
+        <w:t>T</w:t>
+      </w:r>
+      <w:bookmarkStart w:id="15" w:name="_GoBack"/>
+      <w:bookmarkEnd w:id="15"/>
+      <w:r>
+        <w:rPr>
+          <w:lang w:eastAsia="ko-KR"/>
+        </w:rPr>
+        <w:t>est signal used to build Test Configurations</w:t>
+      </w:r>
     </w:p>
     <w:sectPr>
       <w:headerReference w:type="default" r:id="rId19"/>
@@ -49169,27 +50564,14 @@
             </w:rPr>
             <w:t xml:space="preserve"> of </w:t>
           </w:r>
-          <w:r>
-            <w:fldChar w:fldCharType="begin"/>
-          </w:r>
-          <w:r>
-            <w:instrText xml:space="preserve"> NUMPAGES  \* Arabic  \* MERGEFORMAT </w:instrText>
-          </w:r>
-          <w:r>
-            <w:fldChar w:fldCharType="separate"/>
-          </w:r>
-          <w:r>
-            <w:rPr>
-              <w:noProof/>
-            </w:rPr>
-            <w:t>75</w:t>
-          </w:r>
-          <w:r>
-            <w:rPr>
-              <w:noProof/>
-            </w:rPr>
-            <w:fldChar w:fldCharType="end"/>
-          </w:r>
+          <w:fldSimple w:instr=" NUMPAGES  \* Arabic  \* MERGEFORMAT ">
+            <w:r>
+              <w:rPr>
+                <w:noProof/>
+              </w:rPr>
+              <w:t>75</w:t>
+            </w:r>
+          </w:fldSimple>
         </w:p>
       </w:tc>
     </w:tr>
@@ -54713,6 +56095,7 @@
     <w:rsid w:val="00173E99"/>
     <w:rsid w:val="0017691B"/>
     <w:rsid w:val="00196FCF"/>
+    <w:rsid w:val="001B197F"/>
     <w:rsid w:val="001B4397"/>
     <w:rsid w:val="001B54B9"/>
     <w:rsid w:val="001E1845"/>
@@ -55643,12 +57026,12 @@
 </file>
 
 <file path=customXml/item1.xml><?xml version="1.0" encoding="utf-8"?>
-<?mso-contentType ?>
-<FormTemplates xmlns="http://schemas.microsoft.com/sharepoint/v3/contenttype/forms">
-  <Display>DocumentLibraryForm</Display>
-  <Edit>DocumentLibraryForm</Edit>
-  <New>DocumentLibraryForm</New>
-</FormTemplates>
+<p:properties xmlns:p="http://schemas.microsoft.com/office/2006/metadata/properties" xmlns:xsi="http://www.w3.org/2001/XMLSchema-instance">
+  <documentManagement>
+    <Gat xmlns="2ec1ac2a-4cb5-40a4-b122-7712fb276773">IC</Gat>
+    <Status xmlns="2ec1ac2a-4cb5-40a4-b122-7712fb276773">Ready for Review</Status>
+  </documentManagement>
+</p:properties>
 </file>
 
 <file path=customXml/item2.xml><?xml version="1.0" encoding="utf-8"?>
@@ -55733,12 +57116,12 @@
 </file>
 
 <file path=customXml/item3.xml><?xml version="1.0" encoding="utf-8"?>
-<p:properties xmlns:p="http://schemas.microsoft.com/office/2006/metadata/properties" xmlns:xsi="http://www.w3.org/2001/XMLSchema-instance">
-  <documentManagement>
-    <Gat xmlns="2ec1ac2a-4cb5-40a4-b122-7712fb276773">IC</Gat>
-    <Status xmlns="2ec1ac2a-4cb5-40a4-b122-7712fb276773">Ready for Review</Status>
-  </documentManagement>
-</p:properties>
+<?mso-contentType ?>
+<FormTemplates xmlns="http://schemas.microsoft.com/sharepoint/v3/contenttype/forms">
+  <Display>DocumentLibraryForm</Display>
+  <Edit>DocumentLibraryForm</Edit>
+  <New>DocumentLibraryForm</New>
+</FormTemplates>
 </file>
 
 <file path=customXml/item4.xml><?xml version="1.0" encoding="utf-8"?>
@@ -55746,9 +57129,10 @@
 </file>
 
 <file path=customXml/itemProps1.xml><?xml version="1.0" encoding="utf-8"?>
-<ds:datastoreItem xmlns:ds="http://schemas.openxmlformats.org/officeDocument/2006/customXml" ds:itemID="{7D4FE01D-1055-48A2-B526-C8AAEA4E33FB}">
+<ds:datastoreItem xmlns:ds="http://schemas.openxmlformats.org/officeDocument/2006/customXml" ds:itemID="{22EF12C5-4EE5-401D-AF32-34459B235CB4}">
   <ds:schemaRefs>
-    <ds:schemaRef ds:uri="http://schemas.microsoft.com/sharepoint/v3/contenttype/forms"/>
+    <ds:schemaRef ds:uri="http://schemas.microsoft.com/office/2006/metadata/properties"/>
+    <ds:schemaRef ds:uri="2ec1ac2a-4cb5-40a4-b122-7712fb276773"/>
   </ds:schemaRefs>
 </ds:datastoreItem>
 </file>
@@ -55771,16 +57155,15 @@
 </file>
 
 <file path=customXml/itemProps3.xml><?xml version="1.0" encoding="utf-8"?>
-<ds:datastoreItem xmlns:ds="http://schemas.openxmlformats.org/officeDocument/2006/customXml" ds:itemID="{22EF12C5-4EE5-401D-AF32-34459B235CB4}">
+<ds:datastoreItem xmlns:ds="http://schemas.openxmlformats.org/officeDocument/2006/customXml" ds:itemID="{7D4FE01D-1055-48A2-B526-C8AAEA4E33FB}">
   <ds:schemaRefs>
-    <ds:schemaRef ds:uri="http://schemas.microsoft.com/office/2006/metadata/properties"/>
-    <ds:schemaRef ds:uri="2ec1ac2a-4cb5-40a4-b122-7712fb276773"/>
+    <ds:schemaRef ds:uri="http://schemas.microsoft.com/sharepoint/v3/contenttype/forms"/>
   </ds:schemaRefs>
 </ds:datastoreItem>
 </file>
 
 <file path=customXml/itemProps4.xml><?xml version="1.0" encoding="utf-8"?>
-<ds:datastoreItem xmlns:ds="http://schemas.openxmlformats.org/officeDocument/2006/customXml" ds:itemID="{FBF786B0-FBE6-485C-BD3E-412D1A696C51}">
+<ds:datastoreItem xmlns:ds="http://schemas.openxmlformats.org/officeDocument/2006/customXml" ds:itemID="{8CE38E3E-FE96-4B80-905F-D67787769025}">
   <ds:schemaRefs>
     <ds:schemaRef ds:uri="http://schemas.openxmlformats.org/officeDocument/2006/bibliography"/>
   </ds:schemaRefs>

</xml_diff>